<commit_message>
updated the algos docs
</commit_message>
<xml_diff>
--- a/Algorithms.docx
+++ b/Algorithms.docx
@@ -4,6 +4,7 @@
   <w:body>
     <w:p>
       <w:pPr>
+        <w:jc w:val="center"/>
         <w:rPr>
           <w:b/>
           <w:bCs/>
@@ -27,6 +28,1289 @@
           <w:lang w:val="en-US"/>
         </w:rPr>
       </w:pPr>
+      <w:r>
+        <w:rPr>
+          <w:b/>
+          <w:bCs/>
+          <w:lang w:val="en-US"/>
+        </w:rPr>
+        <w:t>ARRAYS</w:t>
+      </w:r>
+    </w:p>
+    <w:p>
+      <w:pPr>
+        <w:pStyle w:val="ListParagraph"/>
+        <w:numPr>
+          <w:ilvl w:val="0"/>
+          <w:numId w:val="1"/>
+        </w:numPr>
+        <w:rPr>
+          <w:lang w:val="en-US"/>
+        </w:rPr>
+      </w:pPr>
+      <w:r>
+        <w:rPr>
+          <w:lang w:val="en-US"/>
+        </w:rPr>
+        <w:t>-&gt; prefix sum</w:t>
+      </w:r>
+    </w:p>
+    <w:p>
+      <w:pPr>
+        <w:pStyle w:val="ListParagraph"/>
+        <w:numPr>
+          <w:ilvl w:val="0"/>
+          <w:numId w:val="1"/>
+        </w:numPr>
+        <w:rPr>
+          <w:lang w:val="en-US"/>
+        </w:rPr>
+      </w:pPr>
+      <w:r>
+        <w:rPr>
+          <w:lang w:val="en-US"/>
+        </w:rPr>
+        <w:t xml:space="preserve">-&gt; </w:t>
+      </w:r>
+      <w:proofErr w:type="spellStart"/>
+      <w:r>
+        <w:rPr>
+          <w:lang w:val="en-US"/>
+        </w:rPr>
+        <w:t>SubArrays</w:t>
+      </w:r>
+      <w:proofErr w:type="spellEnd"/>
+    </w:p>
+    <w:p>
+      <w:pPr>
+        <w:pStyle w:val="ListParagraph"/>
+        <w:numPr>
+          <w:ilvl w:val="0"/>
+          <w:numId w:val="1"/>
+        </w:numPr>
+        <w:rPr>
+          <w:lang w:val="en-US"/>
+        </w:rPr>
+      </w:pPr>
+      <w:r>
+        <w:rPr>
+          <w:lang w:val="en-US"/>
+        </w:rPr>
+        <w:t>-&gt; Sliding window</w:t>
+      </w:r>
+    </w:p>
+    <w:p>
+      <w:pPr>
+        <w:pStyle w:val="ListParagraph"/>
+        <w:numPr>
+          <w:ilvl w:val="0"/>
+          <w:numId w:val="1"/>
+        </w:numPr>
+        <w:rPr>
+          <w:lang w:val="en-US"/>
+        </w:rPr>
+      </w:pPr>
+      <w:r>
+        <w:rPr>
+          <w:lang w:val="en-US"/>
+        </w:rPr>
+        <w:t>-&gt; Carry forward</w:t>
+      </w:r>
+    </w:p>
+    <w:p>
+      <w:pPr>
+        <w:pStyle w:val="ListParagraph"/>
+        <w:numPr>
+          <w:ilvl w:val="0"/>
+          <w:numId w:val="1"/>
+        </w:numPr>
+        <w:rPr>
+          <w:lang w:val="en-US"/>
+        </w:rPr>
+      </w:pPr>
+      <w:r>
+        <w:rPr>
+          <w:lang w:val="en-US"/>
+        </w:rPr>
+        <w:t>-&gt; middle element algorithm (</w:t>
+      </w:r>
+      <w:proofErr w:type="spellStart"/>
+      <w:r>
+        <w:rPr>
+          <w:lang w:val="en-US"/>
+        </w:rPr>
+        <w:t>self made</w:t>
+      </w:r>
+      <w:proofErr w:type="spellEnd"/>
+      <w:r>
+        <w:rPr>
+          <w:lang w:val="en-US"/>
+        </w:rPr>
+        <w:t xml:space="preserve"> name)</w:t>
+      </w:r>
+    </w:p>
+    <w:p>
+      <w:pPr>
+        <w:pStyle w:val="ListParagraph"/>
+        <w:numPr>
+          <w:ilvl w:val="0"/>
+          <w:numId w:val="1"/>
+        </w:numPr>
+        <w:rPr>
+          <w:lang w:val="en-US"/>
+        </w:rPr>
+      </w:pPr>
+      <w:r>
+        <w:rPr>
+          <w:lang w:val="en-US"/>
+        </w:rPr>
+        <w:t>-&gt; contribution technique</w:t>
+      </w:r>
+    </w:p>
+    <w:p>
+      <w:pPr>
+        <w:pStyle w:val="ListParagraph"/>
+        <w:numPr>
+          <w:ilvl w:val="0"/>
+          <w:numId w:val="1"/>
+        </w:numPr>
+        <w:rPr>
+          <w:lang w:val="en-US"/>
+        </w:rPr>
+      </w:pPr>
+      <w:r>
+        <w:rPr>
+          <w:lang w:val="en-US"/>
+        </w:rPr>
+        <w:t>-&gt; voting algorithm (</w:t>
+      </w:r>
+      <w:proofErr w:type="spellStart"/>
+      <w:r>
+        <w:rPr>
+          <w:lang w:val="en-US"/>
+        </w:rPr>
+        <w:t>boyemoore</w:t>
+      </w:r>
+      <w:proofErr w:type="spellEnd"/>
+      <w:r>
+        <w:rPr>
+          <w:lang w:val="en-US"/>
+        </w:rPr>
+        <w:t>)</w:t>
+      </w:r>
+    </w:p>
+    <w:p>
+      <w:pPr>
+        <w:pStyle w:val="ListParagraph"/>
+        <w:numPr>
+          <w:ilvl w:val="0"/>
+          <w:numId w:val="1"/>
+        </w:numPr>
+        <w:rPr>
+          <w:lang w:val="en-US"/>
+        </w:rPr>
+      </w:pPr>
+      <w:r>
+        <w:rPr>
+          <w:lang w:val="en-US"/>
+        </w:rPr>
+        <w:t xml:space="preserve">-&gt; </w:t>
+      </w:r>
+      <w:proofErr w:type="spellStart"/>
+      <w:r>
+        <w:rPr>
+          <w:lang w:val="en-US"/>
+        </w:rPr>
+        <w:t>kadane</w:t>
+      </w:r>
+      <w:proofErr w:type="spellEnd"/>
+      <w:r>
+        <w:rPr>
+          <w:lang w:val="en-US"/>
+        </w:rPr>
+        <w:t xml:space="preserve"> algorithm </w:t>
+      </w:r>
+    </w:p>
+    <w:p>
+      <w:pPr>
+        <w:pStyle w:val="ListParagraph"/>
+        <w:numPr>
+          <w:ilvl w:val="0"/>
+          <w:numId w:val="1"/>
+        </w:numPr>
+        <w:rPr>
+          <w:lang w:val="en-US"/>
+        </w:rPr>
+      </w:pPr>
+      <w:r>
+        <w:rPr>
+          <w:lang w:val="en-US"/>
+        </w:rPr>
+        <w:t>-&gt; using prefix sum in another ways [stocks problem]</w:t>
+      </w:r>
+    </w:p>
+    <w:p>
+      <w:pPr>
+        <w:pStyle w:val="ListParagraph"/>
+        <w:numPr>
+          <w:ilvl w:val="0"/>
+          <w:numId w:val="1"/>
+        </w:numPr>
+        <w:rPr>
+          <w:lang w:val="en-US"/>
+        </w:rPr>
+      </w:pPr>
+      <w:r>
+        <w:rPr>
+          <w:lang w:val="en-US"/>
+        </w:rPr>
+        <w:t xml:space="preserve">-&gt; </w:t>
+      </w:r>
+      <w:proofErr w:type="gramStart"/>
+      <w:r>
+        <w:rPr>
+          <w:lang w:val="en-US"/>
+        </w:rPr>
+        <w:t>rain water</w:t>
+      </w:r>
+      <w:proofErr w:type="gramEnd"/>
+      <w:r>
+        <w:rPr>
+          <w:lang w:val="en-US"/>
+        </w:rPr>
+        <w:t xml:space="preserve"> storage </w:t>
+      </w:r>
+    </w:p>
+    <w:p>
+      <w:pPr>
+        <w:pStyle w:val="ListParagraph"/>
+        <w:numPr>
+          <w:ilvl w:val="0"/>
+          <w:numId w:val="1"/>
+        </w:numPr>
+        <w:rPr>
+          <w:lang w:val="en-US"/>
+        </w:rPr>
+      </w:pPr>
+      <w:r>
+        <w:rPr>
+          <w:lang w:val="en-US"/>
+        </w:rPr>
+        <w:t>-&gt; merge overlapping </w:t>
+      </w:r>
+    </w:p>
+    <w:p>
+      <w:pPr>
+        <w:pStyle w:val="ListParagraph"/>
+        <w:numPr>
+          <w:ilvl w:val="0"/>
+          <w:numId w:val="1"/>
+        </w:numPr>
+        <w:rPr>
+          <w:lang w:val="en-US"/>
+        </w:rPr>
+      </w:pPr>
+      <w:r>
+        <w:rPr>
+          <w:lang w:val="en-US"/>
+        </w:rPr>
+        <w:t>-&gt; index marking</w:t>
+      </w:r>
+    </w:p>
+    <w:p>
+      <w:pPr>
+        <w:rPr>
+          <w:b/>
+          <w:bCs/>
+          <w:lang w:val="en-US"/>
+        </w:rPr>
+      </w:pPr>
+    </w:p>
+    <w:p>
+      <w:pPr>
+        <w:rPr>
+          <w:b/>
+          <w:bCs/>
+          <w:lang w:val="en-US"/>
+        </w:rPr>
+      </w:pPr>
+      <w:r>
+        <w:rPr>
+          <w:b/>
+          <w:bCs/>
+          <w:lang w:val="en-US"/>
+        </w:rPr>
+        <w:t>2D MATRIX</w:t>
+      </w:r>
+    </w:p>
+    <w:p>
+      <w:pPr>
+        <w:pStyle w:val="ListParagraph"/>
+        <w:numPr>
+          <w:ilvl w:val="0"/>
+          <w:numId w:val="1"/>
+        </w:numPr>
+        <w:rPr>
+          <w:lang w:val="en-US"/>
+        </w:rPr>
+      </w:pPr>
+      <w:r>
+        <w:rPr>
+          <w:lang w:val="en-US"/>
+        </w:rPr>
+        <w:t xml:space="preserve">-&gt; sorted matrix </w:t>
+      </w:r>
+      <w:proofErr w:type="gramStart"/>
+      <w:r>
+        <w:rPr>
+          <w:lang w:val="en-US"/>
+        </w:rPr>
+        <w:t>search  (</w:t>
+      </w:r>
+      <w:proofErr w:type="gramEnd"/>
+      <w:r>
+        <w:rPr>
+          <w:lang w:val="en-US"/>
+        </w:rPr>
+        <w:t>start from top right)</w:t>
+      </w:r>
+    </w:p>
+    <w:p>
+      <w:pPr>
+        <w:pStyle w:val="ListParagraph"/>
+        <w:numPr>
+          <w:ilvl w:val="0"/>
+          <w:numId w:val="1"/>
+        </w:numPr>
+        <w:rPr>
+          <w:lang w:val="en-US"/>
+        </w:rPr>
+      </w:pPr>
+      <w:r>
+        <w:rPr>
+          <w:lang w:val="en-US"/>
+        </w:rPr>
+        <w:t xml:space="preserve">-&gt; row wise sorted binary matrix (row with max 1 </w:t>
+      </w:r>
+      <w:proofErr w:type="gramStart"/>
+      <w:r>
+        <w:rPr>
+          <w:lang w:val="en-US"/>
+        </w:rPr>
+        <w:t>count )</w:t>
+      </w:r>
+      <w:proofErr w:type="gramEnd"/>
+    </w:p>
+    <w:p>
+      <w:pPr>
+        <w:pStyle w:val="ListParagraph"/>
+        <w:numPr>
+          <w:ilvl w:val="0"/>
+          <w:numId w:val="1"/>
+        </w:numPr>
+        <w:rPr>
+          <w:lang w:val="en-US"/>
+        </w:rPr>
+      </w:pPr>
+      <w:r>
+        <w:rPr>
+          <w:lang w:val="en-US"/>
+        </w:rPr>
+        <w:t xml:space="preserve">-&gt; spiral traversal (using </w:t>
+      </w:r>
+      <w:proofErr w:type="spellStart"/>
+      <w:proofErr w:type="gramStart"/>
+      <w:r>
+        <w:rPr>
+          <w:lang w:val="en-US"/>
+        </w:rPr>
+        <w:t>r,c</w:t>
+      </w:r>
+      <w:proofErr w:type="spellEnd"/>
+      <w:proofErr w:type="gramEnd"/>
+      <w:r>
+        <w:rPr>
+          <w:lang w:val="en-US"/>
+        </w:rPr>
+        <w:t xml:space="preserve"> and boundary size)</w:t>
+      </w:r>
+    </w:p>
+    <w:p>
+      <w:pPr>
+        <w:pStyle w:val="ListParagraph"/>
+        <w:numPr>
+          <w:ilvl w:val="0"/>
+          <w:numId w:val="1"/>
+        </w:numPr>
+        <w:rPr>
+          <w:lang w:val="en-US"/>
+        </w:rPr>
+      </w:pPr>
+      <w:r>
+        <w:rPr>
+          <w:lang w:val="en-US"/>
+        </w:rPr>
+        <w:t>-&gt; contribution technique</w:t>
+      </w:r>
+    </w:p>
+    <w:p>
+      <w:pPr>
+        <w:rPr>
+          <w:b/>
+          <w:bCs/>
+          <w:lang w:val="en-US"/>
+        </w:rPr>
+      </w:pPr>
+    </w:p>
+    <w:p>
+      <w:pPr>
+        <w:rPr>
+          <w:b/>
+          <w:bCs/>
+          <w:lang w:val="en-US"/>
+        </w:rPr>
+      </w:pPr>
+      <w:r>
+        <w:rPr>
+          <w:b/>
+          <w:bCs/>
+          <w:lang w:val="en-US"/>
+        </w:rPr>
+        <w:t>STRING</w:t>
+      </w:r>
+    </w:p>
+    <w:p>
+      <w:pPr>
+        <w:pStyle w:val="ListParagraph"/>
+        <w:numPr>
+          <w:ilvl w:val="0"/>
+          <w:numId w:val="1"/>
+        </w:numPr>
+        <w:rPr>
+          <w:lang w:val="en-US"/>
+        </w:rPr>
+      </w:pPr>
+      <w:r>
+        <w:rPr>
+          <w:lang w:val="en-US"/>
+        </w:rPr>
+        <w:t xml:space="preserve">All </w:t>
+      </w:r>
+      <w:proofErr w:type="gramStart"/>
+      <w:r>
+        <w:rPr>
+          <w:lang w:val="en-US"/>
+        </w:rPr>
+        <w:t>arrays</w:t>
+      </w:r>
+      <w:proofErr w:type="gramEnd"/>
+      <w:r>
+        <w:rPr>
+          <w:lang w:val="en-US"/>
+        </w:rPr>
+        <w:t xml:space="preserve"> algorithms </w:t>
+      </w:r>
+    </w:p>
+    <w:p>
+      <w:pPr>
+        <w:pStyle w:val="ListParagraph"/>
+        <w:numPr>
+          <w:ilvl w:val="0"/>
+          <w:numId w:val="1"/>
+        </w:numPr>
+        <w:rPr>
+          <w:lang w:val="en-US"/>
+        </w:rPr>
+      </w:pPr>
+      <w:r>
+        <w:rPr>
+          <w:lang w:val="en-US"/>
+        </w:rPr>
+        <w:t>Middle element</w:t>
+      </w:r>
+    </w:p>
+    <w:p>
+      <w:pPr>
+        <w:pStyle w:val="ListParagraph"/>
+        <w:numPr>
+          <w:ilvl w:val="0"/>
+          <w:numId w:val="1"/>
+        </w:numPr>
+        <w:rPr>
+          <w:lang w:val="en-US"/>
+        </w:rPr>
+      </w:pPr>
+      <w:r>
+        <w:rPr>
+          <w:lang w:val="en-US"/>
+        </w:rPr>
+        <w:t>Sorting</w:t>
+      </w:r>
+    </w:p>
+    <w:p>
+      <w:pPr>
+        <w:pStyle w:val="ListParagraph"/>
+        <w:numPr>
+          <w:ilvl w:val="0"/>
+          <w:numId w:val="1"/>
+        </w:numPr>
+        <w:rPr>
+          <w:lang w:val="en-US"/>
+        </w:rPr>
+      </w:pPr>
+      <w:r>
+        <w:rPr>
+          <w:lang w:val="en-US"/>
+        </w:rPr>
+        <w:t>2 pointer algo</w:t>
+      </w:r>
+    </w:p>
+    <w:p>
+      <w:pPr>
+        <w:rPr>
+          <w:b/>
+          <w:bCs/>
+          <w:lang w:val="en-US"/>
+        </w:rPr>
+      </w:pPr>
+    </w:p>
+    <w:p>
+      <w:pPr>
+        <w:rPr>
+          <w:b/>
+          <w:bCs/>
+          <w:lang w:val="en-US"/>
+        </w:rPr>
+      </w:pPr>
+      <w:r>
+        <w:rPr>
+          <w:b/>
+          <w:bCs/>
+          <w:lang w:val="en-US"/>
+        </w:rPr>
+        <w:t>HASHING</w:t>
+      </w:r>
+      <w:r>
+        <w:rPr>
+          <w:b/>
+          <w:bCs/>
+          <w:lang w:val="en-US"/>
+        </w:rPr>
+        <w:t xml:space="preserve"> (SET and MAP)</w:t>
+      </w:r>
+    </w:p>
+    <w:p>
+      <w:pPr>
+        <w:pStyle w:val="ListParagraph"/>
+        <w:numPr>
+          <w:ilvl w:val="0"/>
+          <w:numId w:val="1"/>
+        </w:numPr>
+        <w:rPr>
+          <w:lang w:val="en-US"/>
+        </w:rPr>
+      </w:pPr>
+      <w:r>
+        <w:rPr>
+          <w:lang w:val="en-US"/>
+        </w:rPr>
+        <w:t>find the pair sum exist </w:t>
+      </w:r>
+    </w:p>
+    <w:p>
+      <w:pPr>
+        <w:pStyle w:val="ListParagraph"/>
+        <w:numPr>
+          <w:ilvl w:val="0"/>
+          <w:numId w:val="1"/>
+        </w:numPr>
+        <w:rPr>
+          <w:lang w:val="en-US"/>
+        </w:rPr>
+      </w:pPr>
+      <w:r>
+        <w:rPr>
+          <w:lang w:val="en-US"/>
+        </w:rPr>
+        <w:t xml:space="preserve">subarray sum to </w:t>
+      </w:r>
+      <w:proofErr w:type="gramStart"/>
+      <w:r>
+        <w:rPr>
+          <w:lang w:val="en-US"/>
+        </w:rPr>
+        <w:t>k  in</w:t>
+      </w:r>
+      <w:proofErr w:type="gramEnd"/>
+      <w:r>
+        <w:rPr>
+          <w:lang w:val="en-US"/>
+        </w:rPr>
+        <w:t xml:space="preserve"> O(n)</w:t>
+      </w:r>
+    </w:p>
+    <w:p>
+      <w:pPr>
+        <w:rPr>
+          <w:b/>
+          <w:bCs/>
+          <w:lang w:val="en-US"/>
+        </w:rPr>
+      </w:pPr>
+    </w:p>
+    <w:p>
+      <w:pPr>
+        <w:rPr>
+          <w:b/>
+          <w:bCs/>
+          <w:lang w:val="en-US"/>
+        </w:rPr>
+      </w:pPr>
+      <w:r>
+        <w:rPr>
+          <w:b/>
+          <w:bCs/>
+          <w:lang w:val="en-US"/>
+        </w:rPr>
+        <w:t xml:space="preserve">BIT MANIPULATION </w:t>
+      </w:r>
+    </w:p>
+    <w:p>
+      <w:pPr>
+        <w:spacing w:line="240" w:lineRule="auto"/>
+        <w:ind w:left="360"/>
+        <w:rPr>
+          <w:lang w:val="en-US"/>
+        </w:rPr>
+      </w:pPr>
+      <w:r>
+        <w:rPr>
+          <w:lang w:val="en-US"/>
+        </w:rPr>
+        <w:t xml:space="preserve">left shift by 1 double the </w:t>
+      </w:r>
+      <w:r>
+        <w:rPr>
+          <w:lang w:val="en-US"/>
+        </w:rPr>
+        <w:t>value and</w:t>
+      </w:r>
+      <w:r>
+        <w:rPr>
+          <w:lang w:val="en-US"/>
+        </w:rPr>
+        <w:t xml:space="preserve"> </w:t>
+      </w:r>
+      <w:r>
+        <w:rPr>
+          <w:lang w:val="en-US"/>
+        </w:rPr>
+        <w:t>right shift by 1 divide the value by 2</w:t>
+      </w:r>
+    </w:p>
+    <w:p>
+      <w:pPr>
+        <w:spacing w:line="240" w:lineRule="auto"/>
+        <w:ind w:left="360"/>
+        <w:rPr>
+          <w:lang w:val="en-US"/>
+        </w:rPr>
+      </w:pPr>
+      <w:r>
+        <w:rPr>
+          <w:lang w:val="en-US"/>
+        </w:rPr>
+        <w:t>check even/odd using &amp;</w:t>
+      </w:r>
+      <w:r>
+        <w:rPr>
+          <w:lang w:val="en-US"/>
+        </w:rPr>
+        <w:t xml:space="preserve"> </w:t>
+      </w:r>
+    </w:p>
+    <w:p>
+      <w:pPr>
+        <w:spacing w:line="240" w:lineRule="auto"/>
+        <w:ind w:left="360"/>
+        <w:rPr>
+          <w:lang w:val="en-US"/>
+        </w:rPr>
+      </w:pPr>
+      <w:r>
+        <w:rPr>
+          <w:lang w:val="en-US"/>
+        </w:rPr>
+        <w:t xml:space="preserve">set the </w:t>
+      </w:r>
+      <w:proofErr w:type="spellStart"/>
+      <w:r>
+        <w:rPr>
+          <w:lang w:val="en-US"/>
+        </w:rPr>
+        <w:t>ith</w:t>
+      </w:r>
+      <w:proofErr w:type="spellEnd"/>
+      <w:r>
+        <w:rPr>
+          <w:lang w:val="en-US"/>
+        </w:rPr>
+        <w:t xml:space="preserve"> bit using </w:t>
+      </w:r>
+      <w:proofErr w:type="gramStart"/>
+      <w:r>
+        <w:rPr>
+          <w:lang w:val="en-US"/>
+        </w:rPr>
+        <w:t>OR</w:t>
+      </w:r>
+      <w:r>
+        <w:rPr>
+          <w:lang w:val="en-US"/>
+        </w:rPr>
+        <w:t xml:space="preserve"> ,</w:t>
+      </w:r>
+      <w:proofErr w:type="gramEnd"/>
+    </w:p>
+    <w:p>
+      <w:pPr>
+        <w:spacing w:line="240" w:lineRule="auto"/>
+        <w:ind w:left="360"/>
+        <w:rPr>
+          <w:lang w:val="en-US"/>
+        </w:rPr>
+      </w:pPr>
+      <w:r>
+        <w:rPr>
+          <w:lang w:val="en-US"/>
+        </w:rPr>
+        <w:t xml:space="preserve">toggle </w:t>
+      </w:r>
+      <w:proofErr w:type="spellStart"/>
+      <w:r>
+        <w:rPr>
+          <w:lang w:val="en-US"/>
+        </w:rPr>
+        <w:t>ith</w:t>
+      </w:r>
+      <w:proofErr w:type="spellEnd"/>
+      <w:r>
+        <w:rPr>
+          <w:lang w:val="en-US"/>
+        </w:rPr>
+        <w:t xml:space="preserve"> bit using XOR</w:t>
+      </w:r>
+    </w:p>
+    <w:p>
+      <w:pPr>
+        <w:spacing w:line="240" w:lineRule="auto"/>
+        <w:ind w:left="360"/>
+        <w:rPr>
+          <w:lang w:val="en-US"/>
+        </w:rPr>
+      </w:pPr>
+      <w:r>
+        <w:rPr>
+          <w:lang w:val="en-US"/>
+        </w:rPr>
+        <w:t xml:space="preserve">check status of the </w:t>
+      </w:r>
+      <w:proofErr w:type="spellStart"/>
+      <w:r>
+        <w:rPr>
+          <w:lang w:val="en-US"/>
+        </w:rPr>
+        <w:t>ith</w:t>
+      </w:r>
+      <w:proofErr w:type="spellEnd"/>
+      <w:r>
+        <w:rPr>
+          <w:lang w:val="en-US"/>
+        </w:rPr>
+        <w:t xml:space="preserve"> bit using AND </w:t>
+      </w:r>
+    </w:p>
+    <w:p>
+      <w:pPr>
+        <w:rPr>
+          <w:b/>
+          <w:bCs/>
+          <w:lang w:val="en-US"/>
+        </w:rPr>
+      </w:pPr>
+      <w:r>
+        <w:rPr>
+          <w:b/>
+          <w:bCs/>
+          <w:lang w:val="en-US"/>
+        </w:rPr>
+        <w:lastRenderedPageBreak/>
+        <w:t xml:space="preserve">bit manipulation </w:t>
+      </w:r>
+      <w:r>
+        <w:rPr>
+          <w:b/>
+          <w:bCs/>
+          <w:lang w:val="en-US"/>
+        </w:rPr>
+        <w:t>algorithms </w:t>
+      </w:r>
+    </w:p>
+    <w:p>
+      <w:pPr>
+        <w:pStyle w:val="ListParagraph"/>
+        <w:rPr>
+          <w:lang w:val="en-US"/>
+        </w:rPr>
+      </w:pPr>
+    </w:p>
+    <w:p>
+      <w:pPr>
+        <w:pStyle w:val="ListParagraph"/>
+        <w:numPr>
+          <w:ilvl w:val="0"/>
+          <w:numId w:val="1"/>
+        </w:numPr>
+        <w:rPr>
+          <w:lang w:val="en-US"/>
+        </w:rPr>
+      </w:pPr>
+      <w:r>
+        <w:rPr>
+          <w:lang w:val="en-US"/>
+        </w:rPr>
+        <w:t xml:space="preserve">-&gt; using </w:t>
+      </w:r>
+      <w:proofErr w:type="spellStart"/>
+      <w:r>
+        <w:rPr>
+          <w:lang w:val="en-US"/>
+        </w:rPr>
+        <w:t>setbit</w:t>
+      </w:r>
+      <w:proofErr w:type="spellEnd"/>
+      <w:r>
+        <w:rPr>
+          <w:lang w:val="en-US"/>
+        </w:rPr>
+        <w:t xml:space="preserve"> count at </w:t>
+      </w:r>
+      <w:proofErr w:type="spellStart"/>
+      <w:r>
+        <w:rPr>
+          <w:lang w:val="en-US"/>
+        </w:rPr>
+        <w:t>ith</w:t>
+      </w:r>
+      <w:proofErr w:type="spellEnd"/>
+      <w:r>
+        <w:rPr>
+          <w:lang w:val="en-US"/>
+        </w:rPr>
+        <w:t xml:space="preserve"> place to find unique in </w:t>
+      </w:r>
+      <w:proofErr w:type="gramStart"/>
+      <w:r>
+        <w:rPr>
+          <w:lang w:val="en-US"/>
+        </w:rPr>
+        <w:t>duplets(</w:t>
+      </w:r>
+      <w:proofErr w:type="gramEnd"/>
+      <w:r>
+        <w:rPr>
+          <w:lang w:val="en-US"/>
+        </w:rPr>
+        <w:t xml:space="preserve">triplets, </w:t>
+      </w:r>
+      <w:proofErr w:type="spellStart"/>
+      <w:r>
+        <w:rPr>
+          <w:lang w:val="en-US"/>
+        </w:rPr>
+        <w:t>quadreplets</w:t>
+      </w:r>
+      <w:proofErr w:type="spellEnd"/>
+      <w:r>
+        <w:rPr>
+          <w:lang w:val="en-US"/>
+        </w:rPr>
+        <w:t xml:space="preserve"> etc)</w:t>
+      </w:r>
+    </w:p>
+    <w:p>
+      <w:pPr>
+        <w:pStyle w:val="ListParagraph"/>
+        <w:numPr>
+          <w:ilvl w:val="0"/>
+          <w:numId w:val="1"/>
+        </w:numPr>
+        <w:rPr>
+          <w:lang w:val="en-US"/>
+        </w:rPr>
+      </w:pPr>
+      <w:r>
+        <w:rPr>
+          <w:lang w:val="en-US"/>
+        </w:rPr>
+        <w:t xml:space="preserve">-&gt;2 unique in </w:t>
+      </w:r>
+      <w:proofErr w:type="gramStart"/>
+      <w:r>
+        <w:rPr>
+          <w:lang w:val="en-US"/>
+        </w:rPr>
+        <w:t>duplets :</w:t>
+      </w:r>
+      <w:proofErr w:type="gramEnd"/>
+      <w:r>
+        <w:rPr>
+          <w:lang w:val="en-US"/>
+        </w:rPr>
+        <w:t xml:space="preserve"> 2 groups on the basis of first set bit of the XOR of array</w:t>
+      </w:r>
+    </w:p>
+    <w:p>
+      <w:pPr>
+        <w:pStyle w:val="ListParagraph"/>
+        <w:numPr>
+          <w:ilvl w:val="0"/>
+          <w:numId w:val="1"/>
+        </w:numPr>
+        <w:rPr>
+          <w:lang w:val="en-US"/>
+        </w:rPr>
+      </w:pPr>
+      <w:r>
+        <w:rPr>
+          <w:lang w:val="en-US"/>
+        </w:rPr>
+        <w:t xml:space="preserve">-&gt; max AND for an </w:t>
+      </w:r>
+      <w:proofErr w:type="gramStart"/>
+      <w:r>
+        <w:rPr>
+          <w:lang w:val="en-US"/>
+        </w:rPr>
+        <w:t>array :</w:t>
+      </w:r>
+      <w:proofErr w:type="gramEnd"/>
+      <w:r>
+        <w:rPr>
+          <w:lang w:val="en-US"/>
+        </w:rPr>
+        <w:t xml:space="preserve">  starting from MSB : start discarding numbers that will be </w:t>
+      </w:r>
+      <w:proofErr w:type="spellStart"/>
+      <w:r>
+        <w:rPr>
+          <w:lang w:val="en-US"/>
+        </w:rPr>
+        <w:t>irrelevan</w:t>
+      </w:r>
+      <w:proofErr w:type="spellEnd"/>
+      <w:r>
+        <w:rPr>
+          <w:lang w:val="en-US"/>
+        </w:rPr>
+        <w:t xml:space="preserve"> in max AND  </w:t>
+      </w:r>
+    </w:p>
+    <w:p>
+      <w:pPr>
+        <w:pStyle w:val="ListParagraph"/>
+        <w:numPr>
+          <w:ilvl w:val="0"/>
+          <w:numId w:val="1"/>
+        </w:numPr>
+        <w:rPr>
+          <w:lang w:val="en-US"/>
+        </w:rPr>
+      </w:pPr>
+      <w:r>
+        <w:rPr>
+          <w:lang w:val="en-US"/>
+        </w:rPr>
+        <w:t xml:space="preserve">-&gt; OR </w:t>
+      </w:r>
+      <w:proofErr w:type="spellStart"/>
+      <w:r>
+        <w:rPr>
+          <w:lang w:val="en-US"/>
+        </w:rPr>
+        <w:t>contrinution</w:t>
+      </w:r>
+      <w:proofErr w:type="spellEnd"/>
+      <w:r>
+        <w:rPr>
+          <w:lang w:val="en-US"/>
+        </w:rPr>
+        <w:t xml:space="preserve"> in sum of value of subarrays</w:t>
+      </w:r>
+    </w:p>
+    <w:p>
+      <w:pPr>
+        <w:pStyle w:val="ListParagraph"/>
+        <w:numPr>
+          <w:ilvl w:val="0"/>
+          <w:numId w:val="1"/>
+        </w:numPr>
+        <w:rPr>
+          <w:lang w:val="en-US"/>
+        </w:rPr>
+      </w:pPr>
+      <w:r>
+        <w:rPr>
+          <w:lang w:val="en-US"/>
+        </w:rPr>
+        <w:t>-&gt; A&lt;B&lt;C then either A^B or B^C &lt; A^C</w:t>
+      </w:r>
+    </w:p>
+    <w:p>
+      <w:pPr>
+        <w:pStyle w:val="ListParagraph"/>
+        <w:numPr>
+          <w:ilvl w:val="0"/>
+          <w:numId w:val="1"/>
+        </w:numPr>
+        <w:rPr>
+          <w:b/>
+          <w:bCs/>
+        </w:rPr>
+      </w:pPr>
+      <w:r>
+        <w:rPr>
+          <w:lang w:val="en-US"/>
+        </w:rPr>
+        <w:t>-&gt; sum of all XOR pairs</w:t>
+      </w:r>
+    </w:p>
+    <w:p>
+      <w:pPr>
+        <w:rPr>
+          <w:b/>
+          <w:bCs/>
+          <w:lang w:val="en-US"/>
+        </w:rPr>
+      </w:pPr>
+    </w:p>
+    <w:p>
+      <w:pPr>
+        <w:rPr>
+          <w:b/>
+          <w:bCs/>
+          <w:lang w:val="en-US"/>
+        </w:rPr>
+      </w:pPr>
+      <w:r>
+        <w:rPr>
+          <w:b/>
+          <w:bCs/>
+          <w:lang w:val="en-US"/>
+        </w:rPr>
+        <w:t xml:space="preserve">RECURSSION </w:t>
+      </w:r>
+    </w:p>
+    <w:p>
+      <w:pPr>
+        <w:pStyle w:val="ListParagraph"/>
+        <w:numPr>
+          <w:ilvl w:val="0"/>
+          <w:numId w:val="1"/>
+        </w:numPr>
+        <w:rPr>
+          <w:lang w:val="en-US"/>
+        </w:rPr>
+      </w:pPr>
+      <w:r>
+        <w:rPr>
+          <w:lang w:val="en-US"/>
+        </w:rPr>
+        <w:t>fast power</w:t>
+      </w:r>
+    </w:p>
+    <w:p>
+      <w:pPr>
+        <w:rPr>
+          <w:b/>
+          <w:bCs/>
+          <w:lang w:val="en-US"/>
+        </w:rPr>
+      </w:pPr>
+    </w:p>
+    <w:p>
+      <w:pPr>
+        <w:rPr>
+          <w:b/>
+          <w:bCs/>
+          <w:lang w:val="en-US"/>
+        </w:rPr>
+      </w:pPr>
+      <w:r>
+        <w:rPr>
+          <w:b/>
+          <w:bCs/>
+          <w:lang w:val="en-US"/>
+        </w:rPr>
+        <w:t>SORTING</w:t>
+      </w:r>
+    </w:p>
+    <w:p>
+      <w:pPr>
+        <w:pStyle w:val="ListParagraph"/>
+        <w:numPr>
+          <w:ilvl w:val="0"/>
+          <w:numId w:val="1"/>
+        </w:numPr>
+        <w:rPr>
+          <w:lang w:val="en-US"/>
+        </w:rPr>
+      </w:pPr>
+      <w:r>
+        <w:rPr>
+          <w:lang w:val="en-US"/>
+        </w:rPr>
+        <w:t>Selection sort</w:t>
+      </w:r>
+    </w:p>
+    <w:p>
+      <w:pPr>
+        <w:pStyle w:val="ListParagraph"/>
+        <w:numPr>
+          <w:ilvl w:val="0"/>
+          <w:numId w:val="1"/>
+        </w:numPr>
+        <w:rPr>
+          <w:lang w:val="en-US"/>
+        </w:rPr>
+      </w:pPr>
+      <w:r>
+        <w:rPr>
+          <w:lang w:val="en-US"/>
+        </w:rPr>
+        <w:t xml:space="preserve">Bubble sort </w:t>
+      </w:r>
+    </w:p>
+    <w:p>
+      <w:pPr>
+        <w:pStyle w:val="ListParagraph"/>
+        <w:numPr>
+          <w:ilvl w:val="0"/>
+          <w:numId w:val="1"/>
+        </w:numPr>
+        <w:rPr>
+          <w:lang w:val="en-US"/>
+        </w:rPr>
+      </w:pPr>
+      <w:r>
+        <w:rPr>
+          <w:lang w:val="en-US"/>
+        </w:rPr>
+        <w:t xml:space="preserve">Insertion sort </w:t>
+      </w:r>
+    </w:p>
+    <w:p>
+      <w:pPr>
+        <w:pStyle w:val="ListParagraph"/>
+        <w:numPr>
+          <w:ilvl w:val="0"/>
+          <w:numId w:val="1"/>
+        </w:numPr>
+        <w:rPr>
+          <w:lang w:val="en-US"/>
+        </w:rPr>
+      </w:pPr>
+      <w:r>
+        <w:rPr>
+          <w:lang w:val="en-US"/>
+        </w:rPr>
+        <w:t xml:space="preserve">Merge </w:t>
+      </w:r>
+      <w:proofErr w:type="gramStart"/>
+      <w:r>
+        <w:rPr>
+          <w:lang w:val="en-US"/>
+        </w:rPr>
+        <w:t xml:space="preserve">sort </w:t>
+      </w:r>
+      <w:r>
+        <w:rPr>
+          <w:lang w:val="en-US"/>
+        </w:rPr>
+        <w:t xml:space="preserve"> (</w:t>
+      </w:r>
+      <w:proofErr w:type="gramEnd"/>
+      <w:r>
+        <w:rPr>
+          <w:lang w:val="en-US"/>
+        </w:rPr>
+        <w:t>Inversion pair)</w:t>
+      </w:r>
+    </w:p>
+    <w:p>
+      <w:pPr>
+        <w:pStyle w:val="ListParagraph"/>
+        <w:numPr>
+          <w:ilvl w:val="0"/>
+          <w:numId w:val="1"/>
+        </w:numPr>
+        <w:rPr>
+          <w:lang w:val="en-US"/>
+        </w:rPr>
+      </w:pPr>
+      <w:r>
+        <w:rPr>
+          <w:lang w:val="en-US"/>
+        </w:rPr>
+        <w:t xml:space="preserve">Count sort </w:t>
+      </w:r>
+      <w:r>
+        <w:rPr>
+          <w:lang w:val="en-US"/>
+        </w:rPr>
+        <w:t xml:space="preserve">(Array as an </w:t>
+      </w:r>
+      <w:proofErr w:type="spellStart"/>
+      <w:r>
+        <w:rPr>
+          <w:lang w:val="en-US"/>
+        </w:rPr>
+        <w:t>hashMap</w:t>
+      </w:r>
+      <w:proofErr w:type="spellEnd"/>
+      <w:r>
+        <w:rPr>
+          <w:lang w:val="en-US"/>
+        </w:rPr>
+        <w:t>)</w:t>
+      </w:r>
+    </w:p>
+    <w:p>
+      <w:pPr>
+        <w:pStyle w:val="ListParagraph"/>
+        <w:numPr>
+          <w:ilvl w:val="0"/>
+          <w:numId w:val="1"/>
+        </w:numPr>
+        <w:rPr>
+          <w:lang w:val="en-US"/>
+        </w:rPr>
+      </w:pPr>
+      <w:r>
+        <w:rPr>
+          <w:lang w:val="en-US"/>
+        </w:rPr>
+        <w:t xml:space="preserve">Quick sort </w:t>
+      </w:r>
+    </w:p>
+    <w:p>
+      <w:pPr>
+        <w:rPr>
+          <w:b/>
+          <w:bCs/>
+          <w:lang w:val="en-US"/>
+        </w:rPr>
+      </w:pPr>
     </w:p>
     <w:p>
       <w:pPr>
@@ -60,8 +1344,16 @@
         <w:rPr>
           <w:lang w:val="en-US"/>
         </w:rPr>
-        <w:t>Balanced paranthesis</w:t>
-      </w:r>
+        <w:t xml:space="preserve">Balanced </w:t>
+      </w:r>
+      <w:proofErr w:type="spellStart"/>
+      <w:r>
+        <w:rPr>
+          <w:lang w:val="en-US"/>
+        </w:rPr>
+        <w:t>paranthesis</w:t>
+      </w:r>
+      <w:proofErr w:type="spellEnd"/>
     </w:p>
     <w:p>
       <w:pPr>
@@ -168,7 +1460,21 @@
         <w:rPr>
           <w:lang w:val="en-US"/>
         </w:rPr>
-        <w:t>Sum of ( max – min )of all sub-arrays</w:t>
+        <w:t xml:space="preserve">Sum of </w:t>
+      </w:r>
+      <w:proofErr w:type="gramStart"/>
+      <w:r>
+        <w:rPr>
+          <w:lang w:val="en-US"/>
+        </w:rPr>
+        <w:t>( max</w:t>
+      </w:r>
+      <w:proofErr w:type="gramEnd"/>
+      <w:r>
+        <w:rPr>
+          <w:lang w:val="en-US"/>
+        </w:rPr>
+        <w:t xml:space="preserve"> – min )of all sub-arrays</w:t>
       </w:r>
     </w:p>
     <w:p>
@@ -914,7 +2220,6 @@
   <w:style w:type="character" w:default="1" w:styleId="DefaultParagraphFont">
     <w:name w:val="Default Paragraph Font"/>
     <w:uiPriority w:val="1"/>
-    <w:semiHidden/>
     <w:unhideWhenUsed/>
   </w:style>
   <w:style w:type="table" w:default="1" w:styleId="TableNormal">

</xml_diff>

<commit_message>
data till 9th september
</commit_message>
<xml_diff>
--- a/Algorithms.docx
+++ b/Algorithms.docx
@@ -70,16 +70,8 @@
         <w:rPr>
           <w:lang w:val="en-US"/>
         </w:rPr>
-        <w:t xml:space="preserve">-&gt; </w:t>
-      </w:r>
-      <w:proofErr w:type="spellStart"/>
-      <w:r>
-        <w:rPr>
-          <w:lang w:val="en-US"/>
-        </w:rPr>
-        <w:t>SubArrays</w:t>
-      </w:r>
-      <w:proofErr w:type="spellEnd"/>
+        <w:t>-&gt; SubArrays</w:t>
+      </w:r>
     </w:p>
     <w:p>
       <w:pPr>
@@ -132,21 +124,7 @@
         <w:rPr>
           <w:lang w:val="en-US"/>
         </w:rPr>
-        <w:t>-&gt; middle element algorithm (</w:t>
-      </w:r>
-      <w:proofErr w:type="spellStart"/>
-      <w:r>
-        <w:rPr>
-          <w:lang w:val="en-US"/>
-        </w:rPr>
-        <w:t>self made</w:t>
-      </w:r>
-      <w:proofErr w:type="spellEnd"/>
-      <w:r>
-        <w:rPr>
-          <w:lang w:val="en-US"/>
-        </w:rPr>
-        <w:t xml:space="preserve"> name)</w:t>
+        <w:t>-&gt; middle element algorithm (self made name)</w:t>
       </w:r>
     </w:p>
     <w:p>
@@ -182,53 +160,25 @@
         <w:rPr>
           <w:lang w:val="en-US"/>
         </w:rPr>
-        <w:t>-&gt; voting algorithm (</w:t>
-      </w:r>
-      <w:proofErr w:type="spellStart"/>
-      <w:r>
-        <w:rPr>
-          <w:lang w:val="en-US"/>
-        </w:rPr>
-        <w:t>boyemoore</w:t>
-      </w:r>
-      <w:proofErr w:type="spellEnd"/>
-      <w:r>
-        <w:rPr>
-          <w:lang w:val="en-US"/>
-        </w:rPr>
-        <w:t>)</w:t>
-      </w:r>
-    </w:p>
-    <w:p>
-      <w:pPr>
-        <w:pStyle w:val="ListParagraph"/>
-        <w:numPr>
-          <w:ilvl w:val="0"/>
-          <w:numId w:val="1"/>
-        </w:numPr>
-        <w:rPr>
-          <w:lang w:val="en-US"/>
-        </w:rPr>
-      </w:pPr>
-      <w:r>
-        <w:rPr>
-          <w:lang w:val="en-US"/>
-        </w:rPr>
-        <w:t xml:space="preserve">-&gt; </w:t>
-      </w:r>
-      <w:proofErr w:type="spellStart"/>
-      <w:r>
-        <w:rPr>
-          <w:lang w:val="en-US"/>
-        </w:rPr>
-        <w:t>kadane</w:t>
-      </w:r>
-      <w:proofErr w:type="spellEnd"/>
-      <w:r>
-        <w:rPr>
-          <w:lang w:val="en-US"/>
-        </w:rPr>
-        <w:t xml:space="preserve"> algorithm </w:t>
+        <w:t>-&gt; voting algorithm (boyemoore)</w:t>
+      </w:r>
+    </w:p>
+    <w:p>
+      <w:pPr>
+        <w:pStyle w:val="ListParagraph"/>
+        <w:numPr>
+          <w:ilvl w:val="0"/>
+          <w:numId w:val="1"/>
+        </w:numPr>
+        <w:rPr>
+          <w:lang w:val="en-US"/>
+        </w:rPr>
+      </w:pPr>
+      <w:r>
+        <w:rPr>
+          <w:lang w:val="en-US"/>
+        </w:rPr>
+        <w:t>-&gt; kadane algorithm </w:t>
       </w:r>
     </w:p>
     <w:p>
@@ -264,21 +214,7 @@
         <w:rPr>
           <w:lang w:val="en-US"/>
         </w:rPr>
-        <w:t xml:space="preserve">-&gt; </w:t>
-      </w:r>
-      <w:proofErr w:type="gramStart"/>
-      <w:r>
-        <w:rPr>
-          <w:lang w:val="en-US"/>
-        </w:rPr>
-        <w:t>rain water</w:t>
-      </w:r>
-      <w:proofErr w:type="gramEnd"/>
-      <w:r>
-        <w:rPr>
-          <w:lang w:val="en-US"/>
-        </w:rPr>
-        <w:t xml:space="preserve"> storage </w:t>
+        <w:t>-&gt; rain water storage </w:t>
       </w:r>
     </w:p>
     <w:p>
@@ -358,81 +294,43 @@
         <w:rPr>
           <w:lang w:val="en-US"/>
         </w:rPr>
-        <w:t xml:space="preserve">-&gt; sorted matrix </w:t>
-      </w:r>
-      <w:proofErr w:type="gramStart"/>
-      <w:r>
-        <w:rPr>
-          <w:lang w:val="en-US"/>
-        </w:rPr>
-        <w:t>search  (</w:t>
-      </w:r>
-      <w:proofErr w:type="gramEnd"/>
-      <w:r>
-        <w:rPr>
-          <w:lang w:val="en-US"/>
-        </w:rPr>
-        <w:t>start from top right)</w:t>
-      </w:r>
-    </w:p>
-    <w:p>
-      <w:pPr>
-        <w:pStyle w:val="ListParagraph"/>
-        <w:numPr>
-          <w:ilvl w:val="0"/>
-          <w:numId w:val="1"/>
-        </w:numPr>
-        <w:rPr>
-          <w:lang w:val="en-US"/>
-        </w:rPr>
-      </w:pPr>
-      <w:r>
-        <w:rPr>
-          <w:lang w:val="en-US"/>
-        </w:rPr>
-        <w:t xml:space="preserve">-&gt; row wise sorted binary matrix (row with max 1 </w:t>
-      </w:r>
-      <w:proofErr w:type="gramStart"/>
-      <w:r>
-        <w:rPr>
-          <w:lang w:val="en-US"/>
-        </w:rPr>
-        <w:t>count )</w:t>
-      </w:r>
-      <w:proofErr w:type="gramEnd"/>
-    </w:p>
-    <w:p>
-      <w:pPr>
-        <w:pStyle w:val="ListParagraph"/>
-        <w:numPr>
-          <w:ilvl w:val="0"/>
-          <w:numId w:val="1"/>
-        </w:numPr>
-        <w:rPr>
-          <w:lang w:val="en-US"/>
-        </w:rPr>
-      </w:pPr>
-      <w:r>
-        <w:rPr>
-          <w:lang w:val="en-US"/>
-        </w:rPr>
-        <w:t xml:space="preserve">-&gt; spiral traversal (using </w:t>
-      </w:r>
-      <w:proofErr w:type="spellStart"/>
-      <w:proofErr w:type="gramStart"/>
-      <w:r>
-        <w:rPr>
-          <w:lang w:val="en-US"/>
-        </w:rPr>
-        <w:t>r,c</w:t>
-      </w:r>
-      <w:proofErr w:type="spellEnd"/>
-      <w:proofErr w:type="gramEnd"/>
-      <w:r>
-        <w:rPr>
-          <w:lang w:val="en-US"/>
-        </w:rPr>
-        <w:t xml:space="preserve"> and boundary size)</w:t>
+        <w:t>-&gt; sorted matrix search  (start from top right)</w:t>
+      </w:r>
+    </w:p>
+    <w:p>
+      <w:pPr>
+        <w:pStyle w:val="ListParagraph"/>
+        <w:numPr>
+          <w:ilvl w:val="0"/>
+          <w:numId w:val="1"/>
+        </w:numPr>
+        <w:rPr>
+          <w:lang w:val="en-US"/>
+        </w:rPr>
+      </w:pPr>
+      <w:r>
+        <w:rPr>
+          <w:lang w:val="en-US"/>
+        </w:rPr>
+        <w:t>-&gt; row wise sorted binary matrix (row with max 1 count )</w:t>
+      </w:r>
+    </w:p>
+    <w:p>
+      <w:pPr>
+        <w:pStyle w:val="ListParagraph"/>
+        <w:numPr>
+          <w:ilvl w:val="0"/>
+          <w:numId w:val="1"/>
+        </w:numPr>
+        <w:rPr>
+          <w:lang w:val="en-US"/>
+        </w:rPr>
+      </w:pPr>
+      <w:r>
+        <w:rPr>
+          <w:lang w:val="en-US"/>
+        </w:rPr>
+        <w:t>-&gt; spiral traversal (using r,c and boundary size)</w:t>
       </w:r>
     </w:p>
     <w:p>
@@ -494,21 +392,7 @@
         <w:rPr>
           <w:lang w:val="en-US"/>
         </w:rPr>
-        <w:t xml:space="preserve">All </w:t>
-      </w:r>
-      <w:proofErr w:type="gramStart"/>
-      <w:r>
-        <w:rPr>
-          <w:lang w:val="en-US"/>
-        </w:rPr>
-        <w:t>arrays</w:t>
-      </w:r>
-      <w:proofErr w:type="gramEnd"/>
-      <w:r>
-        <w:rPr>
-          <w:lang w:val="en-US"/>
-        </w:rPr>
-        <w:t xml:space="preserve"> algorithms </w:t>
+        <w:t xml:space="preserve">All arrays algorithms </w:t>
       </w:r>
     </w:p>
     <w:p>
@@ -632,21 +516,25 @@
         <w:rPr>
           <w:lang w:val="en-US"/>
         </w:rPr>
-        <w:t xml:space="preserve">subarray sum to </w:t>
-      </w:r>
-      <w:proofErr w:type="gramStart"/>
-      <w:r>
-        <w:rPr>
-          <w:lang w:val="en-US"/>
-        </w:rPr>
-        <w:t>k  in</w:t>
-      </w:r>
-      <w:proofErr w:type="gramEnd"/>
-      <w:r>
-        <w:rPr>
-          <w:lang w:val="en-US"/>
-        </w:rPr>
-        <w:t xml:space="preserve"> O(n)</w:t>
+        <w:t>subarray sum to k  in O(n)</w:t>
+      </w:r>
+    </w:p>
+    <w:p>
+      <w:pPr>
+        <w:pStyle w:val="ListParagraph"/>
+        <w:numPr>
+          <w:ilvl w:val="0"/>
+          <w:numId w:val="1"/>
+        </w:numPr>
+        <w:rPr>
+          <w:lang w:val="en-US"/>
+        </w:rPr>
+      </w:pPr>
+      <w:r>
+        <w:rPr>
+          <w:lang w:val="en-US"/>
+        </w:rPr>
+        <w:t>find something in O(1)</w:t>
       </w:r>
     </w:p>
     <w:p>
@@ -687,13 +575,7 @@
         <w:rPr>
           <w:lang w:val="en-US"/>
         </w:rPr>
-        <w:t xml:space="preserve">left shift by 1 double the </w:t>
-      </w:r>
-      <w:r>
-        <w:rPr>
-          <w:lang w:val="en-US"/>
-        </w:rPr>
-        <w:t>value and</w:t>
+        <w:t>left shift by 1 double the value and</w:t>
       </w:r>
       <w:r>
         <w:rPr>
@@ -741,28 +623,7 @@
         <w:rPr>
           <w:lang w:val="en-US"/>
         </w:rPr>
-        <w:t xml:space="preserve">set the </w:t>
-      </w:r>
-      <w:proofErr w:type="spellStart"/>
-      <w:r>
-        <w:rPr>
-          <w:lang w:val="en-US"/>
-        </w:rPr>
-        <w:t>ith</w:t>
-      </w:r>
-      <w:proofErr w:type="spellEnd"/>
-      <w:r>
-        <w:rPr>
-          <w:lang w:val="en-US"/>
-        </w:rPr>
-        <w:t xml:space="preserve"> bit using </w:t>
-      </w:r>
-      <w:proofErr w:type="gramStart"/>
-      <w:r>
-        <w:rPr>
-          <w:lang w:val="en-US"/>
-        </w:rPr>
-        <w:t>OR</w:t>
+        <w:t>set the ith bit using OR</w:t>
       </w:r>
       <w:r>
         <w:rPr>
@@ -770,7 +631,6 @@
         </w:rPr>
         <w:t xml:space="preserve"> ,</w:t>
       </w:r>
-      <w:proofErr w:type="gramEnd"/>
     </w:p>
     <w:p>
       <w:pPr>
@@ -784,21 +644,7 @@
         <w:rPr>
           <w:lang w:val="en-US"/>
         </w:rPr>
-        <w:t xml:space="preserve">toggle </w:t>
-      </w:r>
-      <w:proofErr w:type="spellStart"/>
-      <w:r>
-        <w:rPr>
-          <w:lang w:val="en-US"/>
-        </w:rPr>
-        <w:t>ith</w:t>
-      </w:r>
-      <w:proofErr w:type="spellEnd"/>
-      <w:r>
-        <w:rPr>
-          <w:lang w:val="en-US"/>
-        </w:rPr>
-        <w:t xml:space="preserve"> bit using XOR</w:t>
+        <w:t>toggle ith bit using XOR</w:t>
       </w:r>
     </w:p>
     <w:p>
@@ -813,38 +659,24 @@
         <w:rPr>
           <w:lang w:val="en-US"/>
         </w:rPr>
-        <w:t xml:space="preserve">check status of the </w:t>
-      </w:r>
-      <w:proofErr w:type="spellStart"/>
-      <w:r>
-        <w:rPr>
-          <w:lang w:val="en-US"/>
-        </w:rPr>
-        <w:t>ith</w:t>
-      </w:r>
-      <w:proofErr w:type="spellEnd"/>
-      <w:r>
-        <w:rPr>
-          <w:lang w:val="en-US"/>
-        </w:rPr>
-        <w:t xml:space="preserve"> bit using AND </w:t>
-      </w:r>
-    </w:p>
-    <w:p>
-      <w:pPr>
-        <w:rPr>
-          <w:b/>
-          <w:bCs/>
-          <w:lang w:val="en-US"/>
-        </w:rPr>
-      </w:pPr>
-      <w:r>
-        <w:rPr>
-          <w:b/>
-          <w:bCs/>
-          <w:lang w:val="en-US"/>
-        </w:rPr>
         <w:lastRenderedPageBreak/>
+        <w:t>check status of the ith bit using AND </w:t>
+      </w:r>
+    </w:p>
+    <w:p>
+      <w:pPr>
+        <w:rPr>
+          <w:b/>
+          <w:bCs/>
+          <w:lang w:val="en-US"/>
+        </w:rPr>
+      </w:pPr>
+      <w:r>
+        <w:rPr>
+          <w:b/>
+          <w:bCs/>
+          <w:lang w:val="en-US"/>
+        </w:rPr>
         <w:t xml:space="preserve">bit manipulation </w:t>
       </w:r>
       <w:r>
@@ -879,168 +711,68 @@
         <w:rPr>
           <w:lang w:val="en-US"/>
         </w:rPr>
-        <w:t xml:space="preserve">-&gt; using </w:t>
-      </w:r>
-      <w:proofErr w:type="spellStart"/>
-      <w:r>
-        <w:rPr>
-          <w:lang w:val="en-US"/>
-        </w:rPr>
-        <w:t>setbit</w:t>
-      </w:r>
-      <w:proofErr w:type="spellEnd"/>
-      <w:r>
-        <w:rPr>
-          <w:lang w:val="en-US"/>
-        </w:rPr>
-        <w:t xml:space="preserve"> count at </w:t>
-      </w:r>
-      <w:proofErr w:type="spellStart"/>
-      <w:r>
-        <w:rPr>
-          <w:lang w:val="en-US"/>
-        </w:rPr>
-        <w:t>ith</w:t>
-      </w:r>
-      <w:proofErr w:type="spellEnd"/>
-      <w:r>
-        <w:rPr>
-          <w:lang w:val="en-US"/>
-        </w:rPr>
-        <w:t xml:space="preserve"> place to find unique in </w:t>
-      </w:r>
-      <w:proofErr w:type="gramStart"/>
-      <w:r>
-        <w:rPr>
-          <w:lang w:val="en-US"/>
-        </w:rPr>
-        <w:t>duplets(</w:t>
-      </w:r>
-      <w:proofErr w:type="gramEnd"/>
-      <w:r>
-        <w:rPr>
-          <w:lang w:val="en-US"/>
-        </w:rPr>
-        <w:t xml:space="preserve">triplets, </w:t>
-      </w:r>
-      <w:proofErr w:type="spellStart"/>
-      <w:r>
-        <w:rPr>
-          <w:lang w:val="en-US"/>
-        </w:rPr>
-        <w:t>quadreplets</w:t>
-      </w:r>
-      <w:proofErr w:type="spellEnd"/>
-      <w:r>
-        <w:rPr>
-          <w:lang w:val="en-US"/>
-        </w:rPr>
-        <w:t xml:space="preserve"> etc)</w:t>
-      </w:r>
-    </w:p>
-    <w:p>
-      <w:pPr>
-        <w:pStyle w:val="ListParagraph"/>
-        <w:numPr>
-          <w:ilvl w:val="0"/>
-          <w:numId w:val="1"/>
-        </w:numPr>
-        <w:rPr>
-          <w:lang w:val="en-US"/>
-        </w:rPr>
-      </w:pPr>
-      <w:r>
-        <w:rPr>
-          <w:lang w:val="en-US"/>
-        </w:rPr>
-        <w:t xml:space="preserve">-&gt;2 unique in </w:t>
-      </w:r>
-      <w:proofErr w:type="gramStart"/>
-      <w:r>
-        <w:rPr>
-          <w:lang w:val="en-US"/>
-        </w:rPr>
-        <w:t>duplets :</w:t>
-      </w:r>
-      <w:proofErr w:type="gramEnd"/>
-      <w:r>
-        <w:rPr>
-          <w:lang w:val="en-US"/>
-        </w:rPr>
-        <w:t xml:space="preserve"> 2 groups on the basis of first set bit of the XOR of array</w:t>
-      </w:r>
-    </w:p>
-    <w:p>
-      <w:pPr>
-        <w:pStyle w:val="ListParagraph"/>
-        <w:numPr>
-          <w:ilvl w:val="0"/>
-          <w:numId w:val="1"/>
-        </w:numPr>
-        <w:rPr>
-          <w:lang w:val="en-US"/>
-        </w:rPr>
-      </w:pPr>
-      <w:r>
-        <w:rPr>
-          <w:lang w:val="en-US"/>
-        </w:rPr>
-        <w:t xml:space="preserve">-&gt; max AND for an </w:t>
-      </w:r>
-      <w:proofErr w:type="gramStart"/>
-      <w:r>
-        <w:rPr>
-          <w:lang w:val="en-US"/>
-        </w:rPr>
-        <w:t>array :</w:t>
-      </w:r>
-      <w:proofErr w:type="gramEnd"/>
-      <w:r>
-        <w:rPr>
-          <w:lang w:val="en-US"/>
-        </w:rPr>
-        <w:t xml:space="preserve">  starting from MSB : start discarding numbers that will be </w:t>
-      </w:r>
-      <w:proofErr w:type="spellStart"/>
-      <w:r>
-        <w:rPr>
-          <w:lang w:val="en-US"/>
-        </w:rPr>
-        <w:t>irrelevan</w:t>
-      </w:r>
-      <w:proofErr w:type="spellEnd"/>
-      <w:r>
-        <w:rPr>
-          <w:lang w:val="en-US"/>
-        </w:rPr>
-        <w:t xml:space="preserve"> in max AND  </w:t>
-      </w:r>
-    </w:p>
-    <w:p>
-      <w:pPr>
-        <w:pStyle w:val="ListParagraph"/>
-        <w:numPr>
-          <w:ilvl w:val="0"/>
-          <w:numId w:val="1"/>
-        </w:numPr>
-        <w:rPr>
-          <w:lang w:val="en-US"/>
-        </w:rPr>
-      </w:pPr>
-      <w:r>
-        <w:rPr>
-          <w:lang w:val="en-US"/>
-        </w:rPr>
-        <w:t xml:space="preserve">-&gt; OR </w:t>
-      </w:r>
-      <w:proofErr w:type="spellStart"/>
-      <w:r>
-        <w:rPr>
-          <w:lang w:val="en-US"/>
-        </w:rPr>
-        <w:t>contrinution</w:t>
-      </w:r>
-      <w:proofErr w:type="spellEnd"/>
+        <w:t xml:space="preserve"> using setbit count at ith place to find unique in duplets(triplets, quadreplets etc)</w:t>
+      </w:r>
+    </w:p>
+    <w:p>
+      <w:pPr>
+        <w:pStyle w:val="ListParagraph"/>
+        <w:numPr>
+          <w:ilvl w:val="0"/>
+          <w:numId w:val="1"/>
+        </w:numPr>
+        <w:rPr>
+          <w:lang w:val="en-US"/>
+        </w:rPr>
+      </w:pPr>
+      <w:r>
+        <w:rPr>
+          <w:lang w:val="en-US"/>
+        </w:rPr>
+        <w:t>2 unique in duplets : 2 groups on the basis of first set bit of the XOR of array</w:t>
+      </w:r>
+    </w:p>
+    <w:p>
+      <w:pPr>
+        <w:pStyle w:val="ListParagraph"/>
+        <w:numPr>
+          <w:ilvl w:val="0"/>
+          <w:numId w:val="1"/>
+        </w:numPr>
+        <w:rPr>
+          <w:lang w:val="en-US"/>
+        </w:rPr>
+      </w:pPr>
+      <w:r>
+        <w:rPr>
+          <w:lang w:val="en-US"/>
+        </w:rPr>
+        <w:t>max AND for an array :  starting from MSB : start discarding numbers that will be irrelevan in max AND  </w:t>
+      </w:r>
+    </w:p>
+    <w:p>
+      <w:pPr>
+        <w:pStyle w:val="ListParagraph"/>
+        <w:numPr>
+          <w:ilvl w:val="0"/>
+          <w:numId w:val="1"/>
+        </w:numPr>
+        <w:rPr>
+          <w:lang w:val="en-US"/>
+        </w:rPr>
+      </w:pPr>
+      <w:r>
+        <w:rPr>
+          <w:lang w:val="en-US"/>
+        </w:rPr>
+        <w:t xml:space="preserve"> OR </w:t>
+      </w:r>
+      <w:r>
+        <w:rPr>
+          <w:lang w:val="en-US"/>
+        </w:rPr>
+        <w:t>contribution</w:t>
+      </w:r>
       <w:r>
         <w:rPr>
           <w:lang w:val="en-US"/>
@@ -1063,26 +795,26 @@
         <w:rPr>
           <w:lang w:val="en-US"/>
         </w:rPr>
-        <w:t>-&gt; A&lt;B&lt;C then either A^B or B^C &lt; A^C</w:t>
-      </w:r>
-    </w:p>
-    <w:p>
-      <w:pPr>
-        <w:pStyle w:val="ListParagraph"/>
-        <w:numPr>
-          <w:ilvl w:val="0"/>
-          <w:numId w:val="1"/>
-        </w:numPr>
-        <w:rPr>
-          <w:b/>
-          <w:bCs/>
-        </w:rPr>
-      </w:pPr>
-      <w:r>
-        <w:rPr>
-          <w:lang w:val="en-US"/>
-        </w:rPr>
-        <w:t>-&gt; sum of all XOR pairs</w:t>
+        <w:t xml:space="preserve">A^C or C^B  &lt;=  A^B if A&lt;=C&lt;=B  </w:t>
+      </w:r>
+    </w:p>
+    <w:p>
+      <w:pPr>
+        <w:pStyle w:val="ListParagraph"/>
+        <w:numPr>
+          <w:ilvl w:val="0"/>
+          <w:numId w:val="1"/>
+        </w:numPr>
+        <w:rPr>
+          <w:b/>
+          <w:bCs/>
+        </w:rPr>
+      </w:pPr>
+      <w:r>
+        <w:rPr>
+          <w:lang w:val="en-US"/>
+        </w:rPr>
+        <w:t xml:space="preserve"> sum of all XOR pairs</w:t>
       </w:r>
     </w:p>
     <w:p>
@@ -1131,6 +863,24 @@
     </w:p>
     <w:p>
       <w:pPr>
+        <w:pStyle w:val="ListParagraph"/>
+        <w:numPr>
+          <w:ilvl w:val="0"/>
+          <w:numId w:val="1"/>
+        </w:numPr>
+        <w:rPr>
+          <w:lang w:val="en-US"/>
+        </w:rPr>
+      </w:pPr>
+      <w:r>
+        <w:rPr>
+          <w:lang w:val="en-US"/>
+        </w:rPr>
+        <w:t xml:space="preserve">pattern observation </w:t>
+      </w:r>
+    </w:p>
+    <w:p>
+      <w:pPr>
         <w:rPr>
           <w:b/>
           <w:bCs/>
@@ -1224,27 +974,13 @@
         <w:rPr>
           <w:lang w:val="en-US"/>
         </w:rPr>
-        <w:t xml:space="preserve">Merge </w:t>
-      </w:r>
-      <w:proofErr w:type="gramStart"/>
-      <w:r>
-        <w:rPr>
-          <w:lang w:val="en-US"/>
-        </w:rPr>
-        <w:t xml:space="preserve">sort </w:t>
-      </w:r>
-      <w:r>
-        <w:rPr>
-          <w:lang w:val="en-US"/>
-        </w:rPr>
-        <w:t xml:space="preserve"> (</w:t>
-      </w:r>
-      <w:proofErr w:type="gramEnd"/>
-      <w:r>
-        <w:rPr>
-          <w:lang w:val="en-US"/>
-        </w:rPr>
-        <w:t>Inversion pair)</w:t>
+        <w:t xml:space="preserve">Merge sort </w:t>
+      </w:r>
+      <w:r>
+        <w:rPr>
+          <w:lang w:val="en-US"/>
+        </w:rPr>
+        <w:t xml:space="preserve"> (Inversion pair)</w:t>
       </w:r>
     </w:p>
     <w:p>
@@ -1268,21 +1004,7 @@
         <w:rPr>
           <w:lang w:val="en-US"/>
         </w:rPr>
-        <w:t xml:space="preserve">(Array as an </w:t>
-      </w:r>
-      <w:proofErr w:type="spellStart"/>
-      <w:r>
-        <w:rPr>
-          <w:lang w:val="en-US"/>
-        </w:rPr>
-        <w:t>hashMap</w:t>
-      </w:r>
-      <w:proofErr w:type="spellEnd"/>
-      <w:r>
-        <w:rPr>
-          <w:lang w:val="en-US"/>
-        </w:rPr>
-        <w:t>)</w:t>
+        <w:t>(Array as an hashMap)</w:t>
       </w:r>
     </w:p>
     <w:p>
@@ -1326,6 +1048,92 @@
           <w:bCs/>
           <w:lang w:val="en-US"/>
         </w:rPr>
+        <w:t>BINARY SEARCH</w:t>
+      </w:r>
+    </w:p>
+    <w:p>
+      <w:pPr>
+        <w:pStyle w:val="ListParagraph"/>
+        <w:numPr>
+          <w:ilvl w:val="0"/>
+          <w:numId w:val="1"/>
+        </w:numPr>
+        <w:rPr>
+          <w:lang w:val="en-US"/>
+        </w:rPr>
+      </w:pPr>
+      <w:r>
+        <w:rPr>
+          <w:lang w:val="en-US"/>
+        </w:rPr>
+        <w:t>S</w:t>
+      </w:r>
+      <w:r>
+        <w:rPr>
+          <w:lang w:val="en-US"/>
+        </w:rPr>
+        <w:t>earch space and a target element  (BS-1)</w:t>
+      </w:r>
+    </w:p>
+    <w:p>
+      <w:pPr>
+        <w:pStyle w:val="ListParagraph"/>
+        <w:numPr>
+          <w:ilvl w:val="0"/>
+          <w:numId w:val="1"/>
+        </w:numPr>
+        <w:rPr>
+          <w:lang w:val="en-US"/>
+        </w:rPr>
+      </w:pPr>
+      <w:r>
+        <w:rPr>
+          <w:lang w:val="en-US"/>
+        </w:rPr>
+        <w:t>If we find an answer (that will be in a range) and sorting doesn’t effect anything + on the basis of some operation we can reduce our ans range BS-2</w:t>
+      </w:r>
+    </w:p>
+    <w:p>
+      <w:pPr>
+        <w:pStyle w:val="ListParagraph"/>
+        <w:numPr>
+          <w:ilvl w:val="0"/>
+          <w:numId w:val="1"/>
+        </w:numPr>
+        <w:rPr>
+          <w:lang w:val="en-US"/>
+        </w:rPr>
+      </w:pPr>
+      <w:r>
+        <w:rPr>
+          <w:lang w:val="en-US"/>
+        </w:rPr>
+        <w:t xml:space="preserve">Max of min / min of max (check is possible and apply binary search on search space) BS-3 </w:t>
+      </w:r>
+    </w:p>
+    <w:p>
+      <w:pPr>
+        <w:rPr>
+          <w:b/>
+          <w:bCs/>
+          <w:lang w:val="en-US"/>
+        </w:rPr>
+      </w:pPr>
+    </w:p>
+    <w:p>
+      <w:pPr>
+        <w:rPr>
+          <w:b/>
+          <w:bCs/>
+          <w:lang w:val="en-US"/>
+        </w:rPr>
+      </w:pPr>
+      <w:r>
+        <w:rPr>
+          <w:b/>
+          <w:bCs/>
+          <w:lang w:val="en-US"/>
+        </w:rPr>
         <w:t>STACKS</w:t>
       </w:r>
     </w:p>
@@ -1344,16 +1152,8 @@
         <w:rPr>
           <w:lang w:val="en-US"/>
         </w:rPr>
-        <w:t xml:space="preserve">Balanced </w:t>
-      </w:r>
-      <w:proofErr w:type="spellStart"/>
-      <w:r>
-        <w:rPr>
-          <w:lang w:val="en-US"/>
-        </w:rPr>
-        <w:t>paranthesis</w:t>
-      </w:r>
-      <w:proofErr w:type="spellEnd"/>
+        <w:t>Balanced paranthesis</w:t>
+      </w:r>
     </w:p>
     <w:p>
       <w:pPr>
@@ -1460,21 +1260,7 @@
         <w:rPr>
           <w:lang w:val="en-US"/>
         </w:rPr>
-        <w:t xml:space="preserve">Sum of </w:t>
-      </w:r>
-      <w:proofErr w:type="gramStart"/>
-      <w:r>
-        <w:rPr>
-          <w:lang w:val="en-US"/>
-        </w:rPr>
-        <w:t>( max</w:t>
-      </w:r>
-      <w:proofErr w:type="gramEnd"/>
-      <w:r>
-        <w:rPr>
-          <w:lang w:val="en-US"/>
-        </w:rPr>
-        <w:t xml:space="preserve"> – min )of all sub-arrays</w:t>
+        <w:t>Sum of ( max – min )of all sub-arrays</w:t>
       </w:r>
     </w:p>
     <w:p>
@@ -2220,6 +2006,7 @@
   <w:style w:type="character" w:default="1" w:styleId="DefaultParagraphFont">
     <w:name w:val="Default Paragraph Font"/>
     <w:uiPriority w:val="1"/>
+    <w:semiHidden/>
     <w:unhideWhenUsed/>
   </w:style>
   <w:style w:type="table" w:default="1" w:styleId="TableNormal">

</xml_diff>

<commit_message>
data till 8th oct without notes
</commit_message>
<xml_diff>
--- a/Algorithms.docx
+++ b/Algorithms.docx
@@ -70,8 +70,16 @@
         <w:rPr>
           <w:lang w:val="en-US"/>
         </w:rPr>
-        <w:t>-&gt; SubArrays</w:t>
-      </w:r>
+        <w:t xml:space="preserve">-&gt; </w:t>
+      </w:r>
+      <w:proofErr w:type="spellStart"/>
+      <w:r>
+        <w:rPr>
+          <w:lang w:val="en-US"/>
+        </w:rPr>
+        <w:t>SubArrays</w:t>
+      </w:r>
+      <w:proofErr w:type="spellEnd"/>
     </w:p>
     <w:p>
       <w:pPr>
@@ -124,7 +132,21 @@
         <w:rPr>
           <w:lang w:val="en-US"/>
         </w:rPr>
-        <w:t>-&gt; middle element algorithm (self made name)</w:t>
+        <w:t>-&gt; middle element algorithm (</w:t>
+      </w:r>
+      <w:proofErr w:type="spellStart"/>
+      <w:r>
+        <w:rPr>
+          <w:lang w:val="en-US"/>
+        </w:rPr>
+        <w:t>self made</w:t>
+      </w:r>
+      <w:proofErr w:type="spellEnd"/>
+      <w:r>
+        <w:rPr>
+          <w:lang w:val="en-US"/>
+        </w:rPr>
+        <w:t xml:space="preserve"> name)</w:t>
       </w:r>
     </w:p>
     <w:p>
@@ -160,25 +182,53 @@
         <w:rPr>
           <w:lang w:val="en-US"/>
         </w:rPr>
-        <w:t>-&gt; voting algorithm (boyemoore)</w:t>
-      </w:r>
-    </w:p>
-    <w:p>
-      <w:pPr>
-        <w:pStyle w:val="ListParagraph"/>
-        <w:numPr>
-          <w:ilvl w:val="0"/>
-          <w:numId w:val="1"/>
-        </w:numPr>
-        <w:rPr>
-          <w:lang w:val="en-US"/>
-        </w:rPr>
-      </w:pPr>
-      <w:r>
-        <w:rPr>
-          <w:lang w:val="en-US"/>
-        </w:rPr>
-        <w:t>-&gt; kadane algorithm </w:t>
+        <w:t>-&gt; voting algorithm (</w:t>
+      </w:r>
+      <w:proofErr w:type="spellStart"/>
+      <w:r>
+        <w:rPr>
+          <w:lang w:val="en-US"/>
+        </w:rPr>
+        <w:t>boyemoore</w:t>
+      </w:r>
+      <w:proofErr w:type="spellEnd"/>
+      <w:r>
+        <w:rPr>
+          <w:lang w:val="en-US"/>
+        </w:rPr>
+        <w:t>)</w:t>
+      </w:r>
+    </w:p>
+    <w:p>
+      <w:pPr>
+        <w:pStyle w:val="ListParagraph"/>
+        <w:numPr>
+          <w:ilvl w:val="0"/>
+          <w:numId w:val="1"/>
+        </w:numPr>
+        <w:rPr>
+          <w:lang w:val="en-US"/>
+        </w:rPr>
+      </w:pPr>
+      <w:r>
+        <w:rPr>
+          <w:lang w:val="en-US"/>
+        </w:rPr>
+        <w:t xml:space="preserve">-&gt; </w:t>
+      </w:r>
+      <w:proofErr w:type="spellStart"/>
+      <w:r>
+        <w:rPr>
+          <w:lang w:val="en-US"/>
+        </w:rPr>
+        <w:t>kadane</w:t>
+      </w:r>
+      <w:proofErr w:type="spellEnd"/>
+      <w:r>
+        <w:rPr>
+          <w:lang w:val="en-US"/>
+        </w:rPr>
+        <w:t xml:space="preserve"> algorithm </w:t>
       </w:r>
     </w:p>
     <w:p>
@@ -330,7 +380,21 @@
         <w:rPr>
           <w:lang w:val="en-US"/>
         </w:rPr>
-        <w:t>-&gt; spiral traversal (using r,c and boundary size)</w:t>
+        <w:t xml:space="preserve">-&gt; spiral traversal (using </w:t>
+      </w:r>
+      <w:proofErr w:type="spellStart"/>
+      <w:r>
+        <w:rPr>
+          <w:lang w:val="en-US"/>
+        </w:rPr>
+        <w:t>r,c</w:t>
+      </w:r>
+      <w:proofErr w:type="spellEnd"/>
+      <w:r>
+        <w:rPr>
+          <w:lang w:val="en-US"/>
+        </w:rPr>
+        <w:t xml:space="preserve"> and boundary size)</w:t>
       </w:r>
     </w:p>
     <w:p>
@@ -623,7 +687,21 @@
         <w:rPr>
           <w:lang w:val="en-US"/>
         </w:rPr>
-        <w:t>set the ith bit using OR</w:t>
+        <w:t xml:space="preserve">set the </w:t>
+      </w:r>
+      <w:proofErr w:type="spellStart"/>
+      <w:r>
+        <w:rPr>
+          <w:lang w:val="en-US"/>
+        </w:rPr>
+        <w:t>ith</w:t>
+      </w:r>
+      <w:proofErr w:type="spellEnd"/>
+      <w:r>
+        <w:rPr>
+          <w:lang w:val="en-US"/>
+        </w:rPr>
+        <w:t xml:space="preserve"> bit using OR</w:t>
       </w:r>
       <w:r>
         <w:rPr>
@@ -644,7 +722,21 @@
         <w:rPr>
           <w:lang w:val="en-US"/>
         </w:rPr>
-        <w:t>toggle ith bit using XOR</w:t>
+        <w:t xml:space="preserve">toggle </w:t>
+      </w:r>
+      <w:proofErr w:type="spellStart"/>
+      <w:r>
+        <w:rPr>
+          <w:lang w:val="en-US"/>
+        </w:rPr>
+        <w:t>ith</w:t>
+      </w:r>
+      <w:proofErr w:type="spellEnd"/>
+      <w:r>
+        <w:rPr>
+          <w:lang w:val="en-US"/>
+        </w:rPr>
+        <w:t xml:space="preserve"> bit using XOR</w:t>
       </w:r>
     </w:p>
     <w:p>
@@ -660,7 +752,21 @@
           <w:lang w:val="en-US"/>
         </w:rPr>
         <w:lastRenderedPageBreak/>
-        <w:t>check status of the ith bit using AND </w:t>
+        <w:t xml:space="preserve">check status of the </w:t>
+      </w:r>
+      <w:proofErr w:type="spellStart"/>
+      <w:r>
+        <w:rPr>
+          <w:lang w:val="en-US"/>
+        </w:rPr>
+        <w:t>ith</w:t>
+      </w:r>
+      <w:proofErr w:type="spellEnd"/>
+      <w:r>
+        <w:rPr>
+          <w:lang w:val="en-US"/>
+        </w:rPr>
+        <w:t xml:space="preserve"> bit using AND </w:t>
       </w:r>
     </w:p>
     <w:p>
@@ -711,7 +817,63 @@
         <w:rPr>
           <w:lang w:val="en-US"/>
         </w:rPr>
-        <w:t xml:space="preserve"> using setbit count at ith place to find unique in duplets(triplets, quadreplets etc)</w:t>
+        <w:t xml:space="preserve"> using </w:t>
+      </w:r>
+      <w:proofErr w:type="spellStart"/>
+      <w:r>
+        <w:rPr>
+          <w:lang w:val="en-US"/>
+        </w:rPr>
+        <w:t>setbit</w:t>
+      </w:r>
+      <w:proofErr w:type="spellEnd"/>
+      <w:r>
+        <w:rPr>
+          <w:lang w:val="en-US"/>
+        </w:rPr>
+        <w:t xml:space="preserve"> count at </w:t>
+      </w:r>
+      <w:proofErr w:type="spellStart"/>
+      <w:r>
+        <w:rPr>
+          <w:lang w:val="en-US"/>
+        </w:rPr>
+        <w:t>ith</w:t>
+      </w:r>
+      <w:proofErr w:type="spellEnd"/>
+      <w:r>
+        <w:rPr>
+          <w:lang w:val="en-US"/>
+        </w:rPr>
+        <w:t xml:space="preserve"> place to find unique in duplets(triplets, </w:t>
+      </w:r>
+      <w:proofErr w:type="spellStart"/>
+      <w:r>
+        <w:rPr>
+          <w:lang w:val="en-US"/>
+        </w:rPr>
+        <w:t>quadreplets</w:t>
+      </w:r>
+      <w:proofErr w:type="spellEnd"/>
+      <w:r>
+        <w:rPr>
+          <w:lang w:val="en-US"/>
+        </w:rPr>
+        <w:t xml:space="preserve"> </w:t>
+      </w:r>
+      <w:proofErr w:type="spellStart"/>
+      <w:r>
+        <w:rPr>
+          <w:lang w:val="en-US"/>
+        </w:rPr>
+        <w:t>etc</w:t>
+      </w:r>
+      <w:proofErr w:type="spellEnd"/>
+      <w:r>
+        <w:rPr>
+          <w:lang w:val="en-US"/>
+        </w:rPr>
+        <w:t>)</w:t>
       </w:r>
     </w:p>
     <w:p>
@@ -747,7 +909,21 @@
         <w:rPr>
           <w:lang w:val="en-US"/>
         </w:rPr>
-        <w:t>max AND for an array :  starting from MSB : start discarding numbers that will be irrelevan in max AND  </w:t>
+        <w:t xml:space="preserve">max AND for an array :  starting from MSB : start discarding numbers that will be </w:t>
+      </w:r>
+      <w:proofErr w:type="spellStart"/>
+      <w:r>
+        <w:rPr>
+          <w:lang w:val="en-US"/>
+        </w:rPr>
+        <w:t>irrelevan</w:t>
+      </w:r>
+      <w:proofErr w:type="spellEnd"/>
+      <w:r>
+        <w:rPr>
+          <w:lang w:val="en-US"/>
+        </w:rPr>
+        <w:t xml:space="preserve"> in max AND  </w:t>
       </w:r>
     </w:p>
     <w:p>
@@ -1004,7 +1180,21 @@
         <w:rPr>
           <w:lang w:val="en-US"/>
         </w:rPr>
-        <w:t>(Array as an hashMap)</w:t>
+        <w:t xml:space="preserve">(Array as an </w:t>
+      </w:r>
+      <w:proofErr w:type="spellStart"/>
+      <w:r>
+        <w:rPr>
+          <w:lang w:val="en-US"/>
+        </w:rPr>
+        <w:t>hashMap</w:t>
+      </w:r>
+      <w:proofErr w:type="spellEnd"/>
+      <w:r>
+        <w:rPr>
+          <w:lang w:val="en-US"/>
+        </w:rPr>
+        <w:t>)</w:t>
       </w:r>
     </w:p>
     <w:p>
@@ -1090,7 +1280,35 @@
         <w:rPr>
           <w:lang w:val="en-US"/>
         </w:rPr>
-        <w:t>If we find an answer (that will be in a range) and sorting doesn’t effect anything + on the basis of some operation we can reduce our ans range BS-2</w:t>
+        <w:t xml:space="preserve">If we find an answer (that will be in a range) and sorting doesn’t </w:t>
+      </w:r>
+      <w:proofErr w:type="spellStart"/>
+      <w:r>
+        <w:rPr>
+          <w:lang w:val="en-US"/>
+        </w:rPr>
+        <w:t>effect</w:t>
+      </w:r>
+      <w:proofErr w:type="spellEnd"/>
+      <w:r>
+        <w:rPr>
+          <w:lang w:val="en-US"/>
+        </w:rPr>
+        <w:t xml:space="preserve"> anything + on the basis of some operation we can reduce our </w:t>
+      </w:r>
+      <w:proofErr w:type="spellStart"/>
+      <w:r>
+        <w:rPr>
+          <w:lang w:val="en-US"/>
+        </w:rPr>
+        <w:t>ans</w:t>
+      </w:r>
+      <w:proofErr w:type="spellEnd"/>
+      <w:r>
+        <w:rPr>
+          <w:lang w:val="en-US"/>
+        </w:rPr>
+        <w:t xml:space="preserve"> range BS-2</w:t>
       </w:r>
     </w:p>
     <w:p>
@@ -1152,8 +1370,16 @@
         <w:rPr>
           <w:lang w:val="en-US"/>
         </w:rPr>
-        <w:t>Balanced paranthesis</w:t>
-      </w:r>
+        <w:t xml:space="preserve">Balanced </w:t>
+      </w:r>
+      <w:proofErr w:type="spellStart"/>
+      <w:r>
+        <w:rPr>
+          <w:lang w:val="en-US"/>
+        </w:rPr>
+        <w:t>paranthesis</w:t>
+      </w:r>
+      <w:proofErr w:type="spellEnd"/>
     </w:p>
     <w:p>
       <w:pPr>
@@ -1206,7 +1432,13 @@
         <w:rPr>
           <w:lang w:val="en-US"/>
         </w:rPr>
-        <w:t>Two expressions are same or not</w:t>
+        <w:t xml:space="preserve">Two expressions </w:t>
+      </w:r>
+      <w:r>
+        <w:rPr>
+          <w:lang w:val="en-US"/>
+        </w:rPr>
+        <w:t>are same or not</w:t>
       </w:r>
     </w:p>
     <w:p>
@@ -1265,6 +1497,256 @@
     </w:p>
     <w:p>
       <w:pPr>
+        <w:pStyle w:val="ListParagraph"/>
+        <w:rPr>
+          <w:lang w:val="en-US"/>
+        </w:rPr>
+      </w:pPr>
+    </w:p>
+    <w:p>
+      <w:pPr>
+        <w:rPr>
+          <w:b/>
+          <w:bCs/>
+          <w:lang w:val="en-US"/>
+        </w:rPr>
+      </w:pPr>
+      <w:proofErr w:type="spellStart"/>
+      <w:r>
+        <w:rPr>
+          <w:b/>
+          <w:bCs/>
+          <w:lang w:val="en-US"/>
+        </w:rPr>
+        <w:lastRenderedPageBreak/>
+        <w:t>Maths</w:t>
+      </w:r>
+      <w:proofErr w:type="spellEnd"/>
+      <w:r>
+        <w:rPr>
+          <w:b/>
+          <w:bCs/>
+          <w:lang w:val="en-US"/>
+        </w:rPr>
+        <w:t xml:space="preserve"> </w:t>
+      </w:r>
+    </w:p>
+    <w:p>
+      <w:pPr>
+        <w:pStyle w:val="ListParagraph"/>
+        <w:numPr>
+          <w:ilvl w:val="0"/>
+          <w:numId w:val="1"/>
+        </w:numPr>
+        <w:rPr>
+          <w:b/>
+          <w:bCs/>
+          <w:lang w:val="en-US"/>
+        </w:rPr>
+      </w:pPr>
+      <w:r>
+        <w:rPr>
+          <w:lang w:val="en-US"/>
+        </w:rPr>
+        <w:t xml:space="preserve">Permutation and combination derivation </w:t>
+      </w:r>
+    </w:p>
+    <w:p>
+      <w:pPr>
+        <w:pStyle w:val="ListParagraph"/>
+        <w:numPr>
+          <w:ilvl w:val="0"/>
+          <w:numId w:val="1"/>
+        </w:numPr>
+        <w:rPr>
+          <w:b/>
+          <w:bCs/>
+          <w:lang w:val="en-US"/>
+        </w:rPr>
+      </w:pPr>
+      <w:r>
+        <w:rPr>
+          <w:lang w:val="en-US"/>
+        </w:rPr>
+        <w:t xml:space="preserve">Pascal triangle </w:t>
+      </w:r>
+    </w:p>
+    <w:p>
+      <w:pPr>
+        <w:pStyle w:val="ListParagraph"/>
+        <w:numPr>
+          <w:ilvl w:val="0"/>
+          <w:numId w:val="1"/>
+        </w:numPr>
+        <w:rPr>
+          <w:b/>
+          <w:bCs/>
+          <w:lang w:val="en-US"/>
+        </w:rPr>
+      </w:pPr>
+      <w:r>
+        <w:rPr>
+          <w:lang w:val="en-US"/>
+        </w:rPr>
+        <w:t>Excel column</w:t>
+      </w:r>
+    </w:p>
+    <w:p>
+      <w:pPr>
+        <w:pStyle w:val="ListParagraph"/>
+        <w:numPr>
+          <w:ilvl w:val="0"/>
+          <w:numId w:val="1"/>
+        </w:numPr>
+        <w:rPr>
+          <w:b/>
+          <w:bCs/>
+          <w:lang w:val="en-US"/>
+        </w:rPr>
+      </w:pPr>
+      <w:r>
+        <w:rPr>
+          <w:lang w:val="en-US"/>
+        </w:rPr>
+        <w:t xml:space="preserve">Seize of </w:t>
+      </w:r>
+      <w:proofErr w:type="spellStart"/>
+      <w:r>
+        <w:rPr>
+          <w:lang w:val="en-US"/>
+        </w:rPr>
+        <w:t>Eruntothenis</w:t>
+      </w:r>
+      <w:proofErr w:type="spellEnd"/>
+    </w:p>
+    <w:p>
+      <w:pPr>
+        <w:pStyle w:val="ListParagraph"/>
+        <w:numPr>
+          <w:ilvl w:val="0"/>
+          <w:numId w:val="1"/>
+        </w:numPr>
+        <w:rPr>
+          <w:b/>
+          <w:bCs/>
+          <w:lang w:val="en-US"/>
+        </w:rPr>
+      </w:pPr>
+      <w:r>
+        <w:rPr>
+          <w:lang w:val="en-US"/>
+        </w:rPr>
+        <w:t xml:space="preserve">Sorted permutation Rank </w:t>
+      </w:r>
+    </w:p>
+    <w:p>
+      <w:pPr>
+        <w:pStyle w:val="ListParagraph"/>
+        <w:rPr>
+          <w:lang w:val="en-US"/>
+        </w:rPr>
+      </w:pPr>
+    </w:p>
+    <w:p>
+      <w:pPr>
+        <w:rPr>
+          <w:b/>
+          <w:bCs/>
+          <w:lang w:val="en-US"/>
+        </w:rPr>
+      </w:pPr>
+      <w:r>
+        <w:rPr>
+          <w:b/>
+          <w:bCs/>
+          <w:lang w:val="en-US"/>
+        </w:rPr>
+        <w:t>Two Pointers</w:t>
+      </w:r>
+    </w:p>
+    <w:p>
+      <w:pPr>
+        <w:pStyle w:val="ListParagraph"/>
+        <w:numPr>
+          <w:ilvl w:val="0"/>
+          <w:numId w:val="1"/>
+        </w:numPr>
+        <w:rPr>
+          <w:b/>
+          <w:bCs/>
+          <w:lang w:val="en-US"/>
+        </w:rPr>
+      </w:pPr>
+      <w:r>
+        <w:rPr>
+          <w:lang w:val="en-US"/>
+        </w:rPr>
+        <w:t xml:space="preserve">Helps in finding pairs , triplets </w:t>
+      </w:r>
+    </w:p>
+    <w:p>
+      <w:pPr>
+        <w:pStyle w:val="ListParagraph"/>
+        <w:numPr>
+          <w:ilvl w:val="0"/>
+          <w:numId w:val="1"/>
+        </w:numPr>
+        <w:rPr>
+          <w:b/>
+          <w:bCs/>
+          <w:lang w:val="en-US"/>
+        </w:rPr>
+      </w:pPr>
+      <w:r>
+        <w:rPr>
+          <w:lang w:val="en-US"/>
+        </w:rPr>
+        <w:t>Dynamic sliding window</w:t>
+      </w:r>
+    </w:p>
+    <w:p>
+      <w:pPr>
+        <w:pStyle w:val="ListParagraph"/>
+        <w:numPr>
+          <w:ilvl w:val="0"/>
+          <w:numId w:val="1"/>
+        </w:numPr>
+        <w:rPr>
+          <w:b/>
+          <w:bCs/>
+          <w:lang w:val="en-US"/>
+        </w:rPr>
+      </w:pPr>
+      <w:r>
+        <w:rPr>
+          <w:lang w:val="en-US"/>
+        </w:rPr>
+        <w:t>Start end pointers</w:t>
+      </w:r>
+    </w:p>
+    <w:p>
+      <w:pPr>
+        <w:pStyle w:val="ListParagraph"/>
+        <w:numPr>
+          <w:ilvl w:val="0"/>
+          <w:numId w:val="1"/>
+        </w:numPr>
+        <w:rPr>
+          <w:b/>
+          <w:bCs/>
+          <w:lang w:val="en-US"/>
+        </w:rPr>
+      </w:pPr>
+      <w:r>
+        <w:rPr>
+          <w:lang w:val="en-US"/>
+        </w:rPr>
+        <w:t xml:space="preserve">Both pointers at start  </w:t>
+      </w:r>
+    </w:p>
+    <w:p>
+      <w:pPr>
+        <w:pStyle w:val="ListParagraph"/>
         <w:rPr>
           <w:b/>
           <w:bCs/>

</xml_diff>